<commit_message>
modelo conceptual prototipo listo
</commit_message>
<xml_diff>
--- a/Trabajo Final/borrador BD2.docx
+++ b/Trabajo Final/borrador BD2.docx
@@ -40,7 +40,7 @@
           <w:lang w:val="en-US"/>
         </w:rPr>
       </w:pPr>
-      <w:hyperlink r:id="rId5" w:history="1">
+      <w:hyperlink r:id="rId5" w:anchor="downloads-section" w:history="1">
         <w:r>
           <w:rPr>
             <w:rStyle w:val="Hipervnculo"/>
@@ -168,7 +168,1013 @@
         <w:t>¿Cuál es el método que ha llegado más lejos?</w:t>
       </w:r>
     </w:p>
+    <w:p>
+      <w:pPr>
+        <w:pStyle w:val="Prrafodelista"/>
+        <w:numPr>
+          <w:ilvl w:val="0"/>
+          <w:numId w:val="2"/>
+        </w:numPr>
+      </w:pPr>
+      <w:r>
+        <w:t>¿Cuál es el método que menos información nos ha dado sobre la estrella de ese sistema?</w:t>
+      </w:r>
+    </w:p>
+    <w:p>
+      <w:r>
+        <w:t>Indicadores:</w:t>
+      </w:r>
+    </w:p>
+    <w:p>
+      <w:pPr>
+        <w:pStyle w:val="Prrafodelista"/>
+        <w:numPr>
+          <w:ilvl w:val="0"/>
+          <w:numId w:val="3"/>
+        </w:numPr>
+      </w:pPr>
+      <w:r>
+        <w:t>Cantidad de descubrimientos.</w:t>
+      </w:r>
+    </w:p>
+    <w:p>
+      <w:pPr>
+        <w:pStyle w:val="Prrafodelista"/>
+        <w:numPr>
+          <w:ilvl w:val="0"/>
+          <w:numId w:val="3"/>
+        </w:numPr>
+      </w:pPr>
+      <w:r>
+        <w:t>Precisión en medidas.</w:t>
+      </w:r>
+    </w:p>
+    <w:p>
+      <w:pPr>
+        <w:pStyle w:val="Prrafodelista"/>
+        <w:numPr>
+          <w:ilvl w:val="0"/>
+          <w:numId w:val="3"/>
+        </w:numPr>
+      </w:pPr>
+      <w:r>
+        <w:t>Distancia de medida.</w:t>
+      </w:r>
+    </w:p>
+    <w:p>
+      <w:pPr>
+        <w:pStyle w:val="Prrafodelista"/>
+        <w:numPr>
+          <w:ilvl w:val="0"/>
+          <w:numId w:val="3"/>
+        </w:numPr>
+      </w:pPr>
+      <w:r>
+        <w:t>Existe información sobre la estrella.</w:t>
+      </w:r>
+    </w:p>
+    <w:p>
+      <w:r>
+        <w:t>Perspectivas:</w:t>
+      </w:r>
+    </w:p>
+    <w:p>
+      <w:pPr>
+        <w:pStyle w:val="Prrafodelista"/>
+        <w:numPr>
+          <w:ilvl w:val="0"/>
+          <w:numId w:val="4"/>
+        </w:numPr>
+      </w:pPr>
+      <w:r>
+        <w:t>Observatorio</w:t>
+      </w:r>
+      <w:r>
+        <w:t>.</w:t>
+      </w:r>
+    </w:p>
+    <w:p>
+      <w:pPr>
+        <w:pStyle w:val="Prrafodelista"/>
+        <w:numPr>
+          <w:ilvl w:val="0"/>
+          <w:numId w:val="4"/>
+        </w:numPr>
+      </w:pPr>
+      <w:r>
+        <w:t>Método</w:t>
+      </w:r>
+      <w:r>
+        <w:t>.</w:t>
+      </w:r>
+    </w:p>
+    <w:p>
+      <w:pPr>
+        <w:pStyle w:val="Prrafodelista"/>
+        <w:numPr>
+          <w:ilvl w:val="0"/>
+          <w:numId w:val="4"/>
+        </w:numPr>
+      </w:pPr>
+      <w:r>
+        <w:t>Sistema.</w:t>
+      </w:r>
+    </w:p>
+    <w:p>
+      <w:pPr>
+        <w:pStyle w:val="Prrafodelista"/>
+        <w:numPr>
+          <w:ilvl w:val="0"/>
+          <w:numId w:val="4"/>
+        </w:numPr>
+      </w:pPr>
+      <w:r>
+        <w:t>Planeta.</w:t>
+      </w:r>
+    </w:p>
+    <w:p>
+      <w:pPr>
+        <w:pStyle w:val="Prrafodelista"/>
+        <w:numPr>
+          <w:ilvl w:val="0"/>
+          <w:numId w:val="4"/>
+        </w:numPr>
+      </w:pPr>
+      <w:r>
+        <w:t>Tiempo.</w:t>
+      </w:r>
+    </w:p>
+    <w:p>
+      <w:r>
+        <w:rPr>
+          <w:noProof/>
+        </w:rPr>
+        <mc:AlternateContent>
+          <mc:Choice Requires="wps">
+            <w:drawing>
+              <wp:anchor distT="45720" distB="45720" distL="114300" distR="114300" simplePos="0" relativeHeight="251659264" behindDoc="0" locked="0" layoutInCell="1" allowOverlap="1" wp14:anchorId="37E2DB40" wp14:editId="54ABA199">
+                <wp:simplePos x="0" y="0"/>
+                <wp:positionH relativeFrom="margin">
+                  <wp:posOffset>-101600</wp:posOffset>
+                </wp:positionH>
+                <wp:positionV relativeFrom="paragraph">
+                  <wp:posOffset>284480</wp:posOffset>
+                </wp:positionV>
+                <wp:extent cx="1162050" cy="1466850"/>
+                <wp:effectExtent l="0" t="0" r="19050" b="19050"/>
+                <wp:wrapSquare wrapText="bothSides"/>
+                <wp:docPr id="217" name="Cuadro de texto 2"/>
+                <wp:cNvGraphicFramePr>
+                  <a:graphicFrameLocks xmlns:a="http://schemas.openxmlformats.org/drawingml/2006/main"/>
+                </wp:cNvGraphicFramePr>
+                <a:graphic xmlns:a="http://schemas.openxmlformats.org/drawingml/2006/main">
+                  <a:graphicData uri="http://schemas.microsoft.com/office/word/2010/wordprocessingShape">
+                    <wps:wsp>
+                      <wps:cNvSpPr txBox="1">
+                        <a:spLocks noChangeArrowheads="1"/>
+                      </wps:cNvSpPr>
+                      <wps:spPr bwMode="auto">
+                        <a:xfrm>
+                          <a:off x="0" y="0"/>
+                          <a:ext cx="1162050" cy="1466850"/>
+                        </a:xfrm>
+                        <a:prstGeom prst="rect">
+                          <a:avLst/>
+                        </a:prstGeom>
+                        <a:solidFill>
+                          <a:srgbClr val="FFFFFF"/>
+                        </a:solidFill>
+                        <a:ln w="9525">
+                          <a:solidFill>
+                            <a:srgbClr val="000000"/>
+                          </a:solidFill>
+                          <a:miter lim="800000"/>
+                          <a:headEnd/>
+                          <a:tailEnd/>
+                        </a:ln>
+                      </wps:spPr>
+                      <wps:txbx>
+                        <w:txbxContent>
+                          <w:p>
+                            <w:pPr>
+                              <w:rPr>
+                                <w:lang w:val="en-US"/>
+                              </w:rPr>
+                            </w:pPr>
+                            <w:proofErr w:type="spellStart"/>
+                            <w:r>
+                              <w:rPr>
+                                <w:lang w:val="en-US"/>
+                              </w:rPr>
+                              <w:t>Observatorio</w:t>
+                            </w:r>
+                            <w:proofErr w:type="spellEnd"/>
+                            <w:r>
+                              <w:rPr>
+                                <w:lang w:val="en-US"/>
+                              </w:rPr>
+                              <w:t>.</w:t>
+                            </w:r>
+                          </w:p>
+                          <w:p>
+                            <w:pPr>
+                              <w:rPr>
+                                <w:lang w:val="en-US"/>
+                              </w:rPr>
+                            </w:pPr>
+                            <w:r>
+                              <w:rPr>
+                                <w:lang w:val="en-US"/>
+                              </w:rPr>
+                              <w:t>Metodo.</w:t>
+                            </w:r>
+                          </w:p>
+                          <w:p>
+                            <w:pPr>
+                              <w:rPr>
+                                <w:lang w:val="en-US"/>
+                              </w:rPr>
+                            </w:pPr>
+                            <w:r>
+                              <w:rPr>
+                                <w:lang w:val="en-US"/>
+                              </w:rPr>
+                              <w:t>Sistema.</w:t>
+                            </w:r>
+                          </w:p>
+                          <w:p>
+                            <w:pPr>
+                              <w:rPr>
+                                <w:lang w:val="en-US"/>
+                              </w:rPr>
+                            </w:pPr>
+                            <w:r>
+                              <w:rPr>
+                                <w:lang w:val="en-US"/>
+                              </w:rPr>
+                              <w:t>Planeta.</w:t>
+                            </w:r>
+                          </w:p>
+                          <w:p>
+                            <w:pPr>
+                              <w:rPr>
+                                <w:lang w:val="en-US"/>
+                              </w:rPr>
+                            </w:pPr>
+                            <w:r>
+                              <w:rPr>
+                                <w:lang w:val="en-US"/>
+                              </w:rPr>
+                              <w:t>Tiempo.</w:t>
+                            </w:r>
+                          </w:p>
+                        </w:txbxContent>
+                      </wps:txbx>
+                      <wps:bodyPr rot="0" vert="horz" wrap="square" lIns="91440" tIns="45720" rIns="91440" bIns="45720" anchor="t" anchorCtr="0">
+                        <a:noAutofit/>
+                      </wps:bodyPr>
+                    </wps:wsp>
+                  </a:graphicData>
+                </a:graphic>
+                <wp14:sizeRelH relativeFrom="margin">
+                  <wp14:pctWidth>0</wp14:pctWidth>
+                </wp14:sizeRelH>
+                <wp14:sizeRelV relativeFrom="margin">
+                  <wp14:pctHeight>0</wp14:pctHeight>
+                </wp14:sizeRelV>
+              </wp:anchor>
+            </w:drawing>
+          </mc:Choice>
+          <mc:Fallback>
+            <w:pict>
+              <v:shapetype w14:anchorId="37E2DB40" id="_x0000_t202" coordsize="21600,21600" o:spt="202" path="m,l,21600r21600,l21600,xe">
+                <v:stroke joinstyle="miter"/>
+                <v:path gradientshapeok="t" o:connecttype="rect"/>
+              </v:shapetype>
+              <v:shape id="Cuadro de texto 2" o:spid="_x0000_s1026" type="#_x0000_t202" style="position:absolute;margin-left:-8pt;margin-top:22.4pt;width:91.5pt;height:115.5pt;z-index:251659264;visibility:visible;mso-wrap-style:square;mso-width-percent:0;mso-height-percent:0;mso-wrap-distance-left:9pt;mso-wrap-distance-top:3.6pt;mso-wrap-distance-right:9pt;mso-wrap-distance-bottom:3.6pt;mso-position-horizontal:absolute;mso-position-horizontal-relative:margin;mso-position-vertical:absolute;mso-position-vertical-relative:text;mso-width-percent:0;mso-height-percent:0;mso-width-relative:margin;mso-height-relative:margin;v-text-anchor:top" o:gfxdata="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">
+                <v:textbox>
+                  <w:txbxContent>
+                    <w:p>
+                      <w:pPr>
+                        <w:rPr>
+                          <w:lang w:val="en-US"/>
+                        </w:rPr>
+                      </w:pPr>
+                      <w:proofErr w:type="spellStart"/>
+                      <w:r>
+                        <w:rPr>
+                          <w:lang w:val="en-US"/>
+                        </w:rPr>
+                        <w:t>Observatorio</w:t>
+                      </w:r>
+                      <w:proofErr w:type="spellEnd"/>
+                      <w:r>
+                        <w:rPr>
+                          <w:lang w:val="en-US"/>
+                        </w:rPr>
+                        <w:t>.</w:t>
+                      </w:r>
+                    </w:p>
+                    <w:p>
+                      <w:pPr>
+                        <w:rPr>
+                          <w:lang w:val="en-US"/>
+                        </w:rPr>
+                      </w:pPr>
+                      <w:r>
+                        <w:rPr>
+                          <w:lang w:val="en-US"/>
+                        </w:rPr>
+                        <w:t>Metodo.</w:t>
+                      </w:r>
+                    </w:p>
+                    <w:p>
+                      <w:pPr>
+                        <w:rPr>
+                          <w:lang w:val="en-US"/>
+                        </w:rPr>
+                      </w:pPr>
+                      <w:r>
+                        <w:rPr>
+                          <w:lang w:val="en-US"/>
+                        </w:rPr>
+                        <w:t>Sistema.</w:t>
+                      </w:r>
+                    </w:p>
+                    <w:p>
+                      <w:pPr>
+                        <w:rPr>
+                          <w:lang w:val="en-US"/>
+                        </w:rPr>
+                      </w:pPr>
+                      <w:r>
+                        <w:rPr>
+                          <w:lang w:val="en-US"/>
+                        </w:rPr>
+                        <w:t>Planeta.</w:t>
+                      </w:r>
+                    </w:p>
+                    <w:p>
+                      <w:pPr>
+                        <w:rPr>
+                          <w:lang w:val="en-US"/>
+                        </w:rPr>
+                      </w:pPr>
+                      <w:r>
+                        <w:rPr>
+                          <w:lang w:val="en-US"/>
+                        </w:rPr>
+                        <w:t>Tiempo.</w:t>
+                      </w:r>
+                    </w:p>
+                  </w:txbxContent>
+                </v:textbox>
+                <w10:wrap type="square" anchorx="margin"/>
+              </v:shape>
+            </w:pict>
+          </mc:Fallback>
+        </mc:AlternateContent>
+      </w:r>
+      <w:r>
+        <w:t>Modelo conceptual:</w:t>
+      </w:r>
+    </w:p>
+    <w:p>
+      <w:r>
+        <w:rPr>
+          <w:noProof/>
+        </w:rPr>
+        <mc:AlternateContent>
+          <mc:Choice Requires="wps">
+            <w:drawing>
+              <wp:anchor distT="45720" distB="45720" distL="114300" distR="114300" simplePos="0" relativeHeight="251661312" behindDoc="0" locked="0" layoutInCell="1" allowOverlap="1" wp14:anchorId="48E0C4F5" wp14:editId="37680C9D">
+                <wp:simplePos x="0" y="0"/>
+                <wp:positionH relativeFrom="margin">
+                  <wp:align>right</wp:align>
+                </wp:positionH>
+                <wp:positionV relativeFrom="paragraph">
+                  <wp:posOffset>3175</wp:posOffset>
+                </wp:positionV>
+                <wp:extent cx="1339850" cy="1727200"/>
+                <wp:effectExtent l="0" t="0" r="12700" b="25400"/>
+                <wp:wrapSquare wrapText="bothSides"/>
+                <wp:docPr id="1" name="Cuadro de texto 2"/>
+                <wp:cNvGraphicFramePr>
+                  <a:graphicFrameLocks xmlns:a="http://schemas.openxmlformats.org/drawingml/2006/main"/>
+                </wp:cNvGraphicFramePr>
+                <a:graphic xmlns:a="http://schemas.openxmlformats.org/drawingml/2006/main">
+                  <a:graphicData uri="http://schemas.microsoft.com/office/word/2010/wordprocessingShape">
+                    <wps:wsp>
+                      <wps:cNvSpPr txBox="1">
+                        <a:spLocks noChangeArrowheads="1"/>
+                      </wps:cNvSpPr>
+                      <wps:spPr bwMode="auto">
+                        <a:xfrm>
+                          <a:off x="0" y="0"/>
+                          <a:ext cx="1339850" cy="1727200"/>
+                        </a:xfrm>
+                        <a:prstGeom prst="rect">
+                          <a:avLst/>
+                        </a:prstGeom>
+                        <a:solidFill>
+                          <a:srgbClr val="FFFFFF"/>
+                        </a:solidFill>
+                        <a:ln w="9525">
+                          <a:solidFill>
+                            <a:srgbClr val="000000"/>
+                          </a:solidFill>
+                          <a:miter lim="800000"/>
+                          <a:headEnd/>
+                          <a:tailEnd/>
+                        </a:ln>
+                      </wps:spPr>
+                      <wps:txbx>
+                        <w:txbxContent>
+                          <w:p>
+                            <w:pPr>
+                              <w:rPr>
+                                <w:lang w:val="en-US"/>
+                              </w:rPr>
+                            </w:pPr>
+                            <w:proofErr w:type="spellStart"/>
+                            <w:r>
+                              <w:rPr>
+                                <w:lang w:val="en-US"/>
+                              </w:rPr>
+                              <w:t>Cantidad</w:t>
+                            </w:r>
+                            <w:proofErr w:type="spellEnd"/>
+                            <w:r>
+                              <w:rPr>
+                                <w:lang w:val="en-US"/>
+                              </w:rPr>
+                              <w:t xml:space="preserve"> de </w:t>
+                            </w:r>
+                            <w:proofErr w:type="spellStart"/>
+                            <w:r>
+                              <w:rPr>
+                                <w:lang w:val="en-US"/>
+                              </w:rPr>
+                              <w:t>descubrimientos</w:t>
+                            </w:r>
+                            <w:proofErr w:type="spellEnd"/>
+                            <w:r>
+                              <w:rPr>
+                                <w:lang w:val="en-US"/>
+                              </w:rPr>
+                              <w:t>.</w:t>
+                            </w:r>
+                          </w:p>
+                          <w:p>
+                            <w:pPr>
+                              <w:rPr>
+                                <w:lang w:val="en-US"/>
+                              </w:rPr>
+                            </w:pPr>
+                            <w:r>
+                              <w:rPr>
+                                <w:lang w:val="en-US"/>
+                              </w:rPr>
+                              <w:t xml:space="preserve">Precision de </w:t>
+                            </w:r>
+                            <w:proofErr w:type="spellStart"/>
+                            <w:r>
+                              <w:rPr>
+                                <w:lang w:val="en-US"/>
+                              </w:rPr>
+                              <w:t>medida</w:t>
+                            </w:r>
+                            <w:proofErr w:type="spellEnd"/>
+                            <w:r>
+                              <w:rPr>
+                                <w:lang w:val="en-US"/>
+                              </w:rPr>
+                              <w:t>.</w:t>
+                            </w:r>
+                          </w:p>
+                          <w:p>
+                            <w:pPr>
+                              <w:rPr>
+                                <w:lang w:val="en-US"/>
+                              </w:rPr>
+                            </w:pPr>
+                            <w:proofErr w:type="spellStart"/>
+                            <w:r>
+                              <w:rPr>
+                                <w:lang w:val="en-US"/>
+                              </w:rPr>
+                              <w:t>Distancia</w:t>
+                            </w:r>
+                            <w:proofErr w:type="spellEnd"/>
+                            <w:r>
+                              <w:rPr>
+                                <w:lang w:val="en-US"/>
+                              </w:rPr>
+                              <w:t xml:space="preserve"> a la tierra.</w:t>
+                            </w:r>
+                          </w:p>
+                          <w:p>
+                            <w:pPr>
+                              <w:rPr>
+                                <w:lang w:val="en-US"/>
+                              </w:rPr>
+                            </w:pPr>
+                            <w:proofErr w:type="spellStart"/>
+                            <w:r>
+                              <w:rPr>
+                                <w:lang w:val="en-US"/>
+                              </w:rPr>
+                              <w:t>Informacion</w:t>
+                            </w:r>
+                            <w:proofErr w:type="spellEnd"/>
+                            <w:r>
+                              <w:rPr>
+                                <w:lang w:val="en-US"/>
+                              </w:rPr>
+                              <w:t xml:space="preserve"> </w:t>
+                            </w:r>
+                            <w:proofErr w:type="spellStart"/>
+                            <w:r>
+                              <w:rPr>
+                                <w:lang w:val="en-US"/>
+                              </w:rPr>
+                              <w:t>sobre</w:t>
+                            </w:r>
+                            <w:proofErr w:type="spellEnd"/>
+                            <w:r>
+                              <w:rPr>
+                                <w:lang w:val="en-US"/>
+                              </w:rPr>
+                              <w:t xml:space="preserve"> la Estrella.</w:t>
+                            </w:r>
+                          </w:p>
+                        </w:txbxContent>
+                      </wps:txbx>
+                      <wps:bodyPr rot="0" vert="horz" wrap="square" lIns="91440" tIns="45720" rIns="91440" bIns="45720" anchor="t" anchorCtr="0">
+                        <a:noAutofit/>
+                      </wps:bodyPr>
+                    </wps:wsp>
+                  </a:graphicData>
+                </a:graphic>
+                <wp14:sizeRelH relativeFrom="margin">
+                  <wp14:pctWidth>0</wp14:pctWidth>
+                </wp14:sizeRelH>
+                <wp14:sizeRelV relativeFrom="margin">
+                  <wp14:pctHeight>0</wp14:pctHeight>
+                </wp14:sizeRelV>
+              </wp:anchor>
+            </w:drawing>
+          </mc:Choice>
+          <mc:Fallback>
+            <w:pict>
+              <v:shape w14:anchorId="48E0C4F5" id="_x0000_s1027" type="#_x0000_t202" style="position:absolute;margin-left:54.3pt;margin-top:.25pt;width:105.5pt;height:136pt;z-index:251661312;visibility:visible;mso-wrap-style:square;mso-width-percent:0;mso-height-percent:0;mso-wrap-distance-left:9pt;mso-wrap-distance-top:3.6pt;mso-wrap-distance-right:9pt;mso-wrap-distance-bottom:3.6pt;mso-position-horizontal:right;mso-position-horizontal-relative:margin;mso-position-vertical:absolute;mso-position-vertical-relative:text;mso-width-percent:0;mso-height-percent:0;mso-width-relative:margin;mso-height-relative:margin;v-text-anchor:top" o:gfxdata="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">
+                <v:textbox>
+                  <w:txbxContent>
+                    <w:p>
+                      <w:pPr>
+                        <w:rPr>
+                          <w:lang w:val="en-US"/>
+                        </w:rPr>
+                      </w:pPr>
+                      <w:proofErr w:type="spellStart"/>
+                      <w:r>
+                        <w:rPr>
+                          <w:lang w:val="en-US"/>
+                        </w:rPr>
+                        <w:t>Cantidad</w:t>
+                      </w:r>
+                      <w:proofErr w:type="spellEnd"/>
+                      <w:r>
+                        <w:rPr>
+                          <w:lang w:val="en-US"/>
+                        </w:rPr>
+                        <w:t xml:space="preserve"> de </w:t>
+                      </w:r>
+                      <w:proofErr w:type="spellStart"/>
+                      <w:r>
+                        <w:rPr>
+                          <w:lang w:val="en-US"/>
+                        </w:rPr>
+                        <w:t>descubrimientos</w:t>
+                      </w:r>
+                      <w:proofErr w:type="spellEnd"/>
+                      <w:r>
+                        <w:rPr>
+                          <w:lang w:val="en-US"/>
+                        </w:rPr>
+                        <w:t>.</w:t>
+                      </w:r>
+                    </w:p>
+                    <w:p>
+                      <w:pPr>
+                        <w:rPr>
+                          <w:lang w:val="en-US"/>
+                        </w:rPr>
+                      </w:pPr>
+                      <w:r>
+                        <w:rPr>
+                          <w:lang w:val="en-US"/>
+                        </w:rPr>
+                        <w:t xml:space="preserve">Precision de </w:t>
+                      </w:r>
+                      <w:proofErr w:type="spellStart"/>
+                      <w:r>
+                        <w:rPr>
+                          <w:lang w:val="en-US"/>
+                        </w:rPr>
+                        <w:t>medida</w:t>
+                      </w:r>
+                      <w:proofErr w:type="spellEnd"/>
+                      <w:r>
+                        <w:rPr>
+                          <w:lang w:val="en-US"/>
+                        </w:rPr>
+                        <w:t>.</w:t>
+                      </w:r>
+                    </w:p>
+                    <w:p>
+                      <w:pPr>
+                        <w:rPr>
+                          <w:lang w:val="en-US"/>
+                        </w:rPr>
+                      </w:pPr>
+                      <w:proofErr w:type="spellStart"/>
+                      <w:r>
+                        <w:rPr>
+                          <w:lang w:val="en-US"/>
+                        </w:rPr>
+                        <w:t>Distancia</w:t>
+                      </w:r>
+                      <w:proofErr w:type="spellEnd"/>
+                      <w:r>
+                        <w:rPr>
+                          <w:lang w:val="en-US"/>
+                        </w:rPr>
+                        <w:t xml:space="preserve"> a la tierra.</w:t>
+                      </w:r>
+                    </w:p>
+                    <w:p>
+                      <w:pPr>
+                        <w:rPr>
+                          <w:lang w:val="en-US"/>
+                        </w:rPr>
+                      </w:pPr>
+                      <w:proofErr w:type="spellStart"/>
+                      <w:r>
+                        <w:rPr>
+                          <w:lang w:val="en-US"/>
+                        </w:rPr>
+                        <w:t>Informacion</w:t>
+                      </w:r>
+                      <w:proofErr w:type="spellEnd"/>
+                      <w:r>
+                        <w:rPr>
+                          <w:lang w:val="en-US"/>
+                        </w:rPr>
+                        <w:t xml:space="preserve"> </w:t>
+                      </w:r>
+                      <w:proofErr w:type="spellStart"/>
+                      <w:r>
+                        <w:rPr>
+                          <w:lang w:val="en-US"/>
+                        </w:rPr>
+                        <w:t>sobre</w:t>
+                      </w:r>
+                      <w:proofErr w:type="spellEnd"/>
+                      <w:r>
+                        <w:rPr>
+                          <w:lang w:val="en-US"/>
+                        </w:rPr>
+                        <w:t xml:space="preserve"> la Estrella.</w:t>
+                      </w:r>
+                    </w:p>
+                  </w:txbxContent>
+                </v:textbox>
+                <w10:wrap type="square" anchorx="margin"/>
+              </v:shape>
+            </w:pict>
+          </mc:Fallback>
+        </mc:AlternateContent>
+      </w:r>
+    </w:p>
+    <w:p>
+      <w:r>
+        <w:rPr>
+          <w:noProof/>
+        </w:rPr>
+        <mc:AlternateContent>
+          <mc:Choice Requires="wps">
+            <w:drawing>
+              <wp:anchor distT="0" distB="0" distL="114300" distR="114300" simplePos="0" relativeHeight="251662336" behindDoc="0" locked="0" layoutInCell="1" allowOverlap="1" wp14:anchorId="26C16B61" wp14:editId="2FBFF619">
+                <wp:simplePos x="0" y="0"/>
+                <wp:positionH relativeFrom="column">
+                  <wp:posOffset>1637665</wp:posOffset>
+                </wp:positionH>
+                <wp:positionV relativeFrom="paragraph">
+                  <wp:posOffset>130810</wp:posOffset>
+                </wp:positionV>
+                <wp:extent cx="1733550" cy="635000"/>
+                <wp:effectExtent l="0" t="0" r="19050" b="12700"/>
+                <wp:wrapNone/>
+                <wp:docPr id="3" name="Elipse 3"/>
+                <wp:cNvGraphicFramePr/>
+                <a:graphic xmlns:a="http://schemas.openxmlformats.org/drawingml/2006/main">
+                  <a:graphicData uri="http://schemas.microsoft.com/office/word/2010/wordprocessingShape">
+                    <wps:wsp>
+                      <wps:cNvSpPr/>
+                      <wps:spPr>
+                        <a:xfrm>
+                          <a:off x="0" y="0"/>
+                          <a:ext cx="1733550" cy="635000"/>
+                        </a:xfrm>
+                        <a:prstGeom prst="ellipse">
+                          <a:avLst/>
+                        </a:prstGeom>
+                      </wps:spPr>
+                      <wps:style>
+                        <a:lnRef idx="2">
+                          <a:schemeClr val="dk1"/>
+                        </a:lnRef>
+                        <a:fillRef idx="1">
+                          <a:schemeClr val="lt1"/>
+                        </a:fillRef>
+                        <a:effectRef idx="0">
+                          <a:schemeClr val="dk1"/>
+                        </a:effectRef>
+                        <a:fontRef idx="minor">
+                          <a:schemeClr val="dk1"/>
+                        </a:fontRef>
+                      </wps:style>
+                      <wps:txbx>
+                        <w:txbxContent>
+                          <w:p>
+                            <w:pPr>
+                              <w:jc w:val="center"/>
+                              <w:rPr>
+                                <w:lang w:val="en-US"/>
+                              </w:rPr>
+                            </w:pPr>
+                            <w:proofErr w:type="spellStart"/>
+                            <w:r>
+                              <w:rPr>
+                                <w:lang w:val="en-US"/>
+                              </w:rPr>
+                              <w:t>Descubrimiento</w:t>
+                            </w:r>
+                            <w:proofErr w:type="spellEnd"/>
+                            <w:r>
+                              <w:rPr>
+                                <w:lang w:val="en-US"/>
+                              </w:rPr>
+                              <w:t xml:space="preserve"> de un </w:t>
+                            </w:r>
+                            <w:proofErr w:type="spellStart"/>
+                            <w:r>
+                              <w:rPr>
+                                <w:lang w:val="en-US"/>
+                              </w:rPr>
+                              <w:t>exoplaneta</w:t>
+                            </w:r>
+                            <w:proofErr w:type="spellEnd"/>
+                            <w:r>
+                              <w:rPr>
+                                <w:lang w:val="en-US"/>
+                              </w:rPr>
+                              <w:t>.</w:t>
+                            </w:r>
+                          </w:p>
+                        </w:txbxContent>
+                      </wps:txbx>
+                      <wps:bodyPr rot="0" spcFirstLastPara="0" vertOverflow="overflow" horzOverflow="overflow" vert="horz" wrap="square" lIns="91440" tIns="45720" rIns="91440" bIns="45720" numCol="1" spcCol="0" rtlCol="0" fromWordArt="0" anchor="ctr" anchorCtr="0" forceAA="0" compatLnSpc="1">
+                        <a:prstTxWarp prst="textNoShape">
+                          <a:avLst/>
+                        </a:prstTxWarp>
+                        <a:noAutofit/>
+                      </wps:bodyPr>
+                    </wps:wsp>
+                  </a:graphicData>
+                </a:graphic>
+                <wp14:sizeRelV relativeFrom="margin">
+                  <wp14:pctHeight>0</wp14:pctHeight>
+                </wp14:sizeRelV>
+              </wp:anchor>
+            </w:drawing>
+          </mc:Choice>
+          <mc:Fallback>
+            <w:pict>
+              <v:oval w14:anchorId="26C16B61" id="Elipse 3" o:spid="_x0000_s1028" style="position:absolute;margin-left:128.95pt;margin-top:10.3pt;width:136.5pt;height:50pt;z-index:251662336;visibility:visible;mso-wrap-style:square;mso-height-percent:0;mso-wrap-distance-left:9pt;mso-wrap-distance-top:0;mso-wrap-distance-right:9pt;mso-wrap-distance-bottom:0;mso-position-horizontal:absolute;mso-position-horizontal-relative:text;mso-position-vertical:absolute;mso-position-vertical-relative:text;mso-height-percent:0;mso-height-relative:margin;v-text-anchor:middle" o:gfxdata="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" fillcolor="white [3201]" strokecolor="black [3200]" strokeweight="1pt">
+                <v:stroke joinstyle="miter"/>
+                <v:textbox>
+                  <w:txbxContent>
+                    <w:p>
+                      <w:pPr>
+                        <w:jc w:val="center"/>
+                        <w:rPr>
+                          <w:lang w:val="en-US"/>
+                        </w:rPr>
+                      </w:pPr>
+                      <w:proofErr w:type="spellStart"/>
+                      <w:r>
+                        <w:rPr>
+                          <w:lang w:val="en-US"/>
+                        </w:rPr>
+                        <w:t>Descubrimiento</w:t>
+                      </w:r>
+                      <w:proofErr w:type="spellEnd"/>
+                      <w:r>
+                        <w:rPr>
+                          <w:lang w:val="en-US"/>
+                        </w:rPr>
+                        <w:t xml:space="preserve"> de un </w:t>
+                      </w:r>
+                      <w:proofErr w:type="spellStart"/>
+                      <w:r>
+                        <w:rPr>
+                          <w:lang w:val="en-US"/>
+                        </w:rPr>
+                        <w:t>exoplaneta</w:t>
+                      </w:r>
+                      <w:proofErr w:type="spellEnd"/>
+                      <w:r>
+                        <w:rPr>
+                          <w:lang w:val="en-US"/>
+                        </w:rPr>
+                        <w:t>.</w:t>
+                      </w:r>
+                    </w:p>
+                  </w:txbxContent>
+                </v:textbox>
+              </v:oval>
+            </w:pict>
+          </mc:Fallback>
+        </mc:AlternateContent>
+      </w:r>
+    </w:p>
+    <w:p>
+      <w:r>
+        <w:rPr>
+          <w:noProof/>
+        </w:rPr>
+        <mc:AlternateContent>
+          <mc:Choice Requires="wps">
+            <w:drawing>
+              <wp:anchor distT="0" distB="0" distL="114300" distR="114300" simplePos="0" relativeHeight="251665408" behindDoc="0" locked="0" layoutInCell="1" allowOverlap="1" wp14:anchorId="624E36D8" wp14:editId="43CD3206">
+                <wp:simplePos x="0" y="0"/>
+                <wp:positionH relativeFrom="column">
+                  <wp:posOffset>3448050</wp:posOffset>
+                </wp:positionH>
+                <wp:positionV relativeFrom="paragraph">
+                  <wp:posOffset>19050</wp:posOffset>
+                </wp:positionV>
+                <wp:extent cx="469900" cy="355600"/>
+                <wp:effectExtent l="0" t="19050" r="44450" b="44450"/>
+                <wp:wrapNone/>
+                <wp:docPr id="5" name="Flecha: a la derecha 5"/>
+                <wp:cNvGraphicFramePr/>
+                <a:graphic xmlns:a="http://schemas.openxmlformats.org/drawingml/2006/main">
+                  <a:graphicData uri="http://schemas.microsoft.com/office/word/2010/wordprocessingShape">
+                    <wps:wsp>
+                      <wps:cNvSpPr/>
+                      <wps:spPr>
+                        <a:xfrm>
+                          <a:off x="0" y="0"/>
+                          <a:ext cx="469900" cy="355600"/>
+                        </a:xfrm>
+                        <a:prstGeom prst="rightArrow">
+                          <a:avLst/>
+                        </a:prstGeom>
+                      </wps:spPr>
+                      <wps:style>
+                        <a:lnRef idx="2">
+                          <a:schemeClr val="dk1">
+                            <a:shade val="50000"/>
+                          </a:schemeClr>
+                        </a:lnRef>
+                        <a:fillRef idx="1">
+                          <a:schemeClr val="dk1"/>
+                        </a:fillRef>
+                        <a:effectRef idx="0">
+                          <a:schemeClr val="dk1"/>
+                        </a:effectRef>
+                        <a:fontRef idx="minor">
+                          <a:schemeClr val="lt1"/>
+                        </a:fontRef>
+                      </wps:style>
+                      <wps:bodyPr rot="0" spcFirstLastPara="0" vertOverflow="overflow" horzOverflow="overflow" vert="horz" wrap="square" lIns="91440" tIns="45720" rIns="91440" bIns="45720" numCol="1" spcCol="0" rtlCol="0" fromWordArt="0" anchor="ctr" anchorCtr="0" forceAA="0" compatLnSpc="1">
+                        <a:prstTxWarp prst="textNoShape">
+                          <a:avLst/>
+                        </a:prstTxWarp>
+                        <a:noAutofit/>
+                      </wps:bodyPr>
+                    </wps:wsp>
+                  </a:graphicData>
+                </a:graphic>
+              </wp:anchor>
+            </w:drawing>
+          </mc:Choice>
+          <mc:Fallback>
+            <w:pict>
+              <v:shapetype w14:anchorId="4323CE48" id="_x0000_t13" coordsize="21600,21600" o:spt="13" adj="16200,5400" path="m@0,l@0@1,0@1,0@2@0@2@0,21600,21600,10800xe">
+                <v:stroke joinstyle="miter"/>
+                <v:formulas>
+                  <v:f eqn="val #0"/>
+                  <v:f eqn="val #1"/>
+                  <v:f eqn="sum height 0 #1"/>
+                  <v:f eqn="sum 10800 0 #1"/>
+                  <v:f eqn="sum width 0 #0"/>
+                  <v:f eqn="prod @4 @3 10800"/>
+                  <v:f eqn="sum width 0 @5"/>
+                </v:formulas>
+                <v:path o:connecttype="custom" o:connectlocs="@0,0;0,10800;@0,21600;21600,10800" o:connectangles="270,180,90,0" textboxrect="0,@1,@6,@2"/>
+                <v:handles>
+                  <v:h position="#0,#1" xrange="0,21600" yrange="0,10800"/>
+                </v:handles>
+              </v:shapetype>
+              <v:shape id="Flecha: a la derecha 5" o:spid="_x0000_s1026" type="#_x0000_t13" style="position:absolute;margin-left:271.5pt;margin-top:1.5pt;width:37pt;height:28pt;z-index:251665408;visibility:visible;mso-wrap-style:square;mso-wrap-distance-left:9pt;mso-wrap-distance-top:0;mso-wrap-distance-right:9pt;mso-wrap-distance-bottom:0;mso-position-horizontal:absolute;mso-position-horizontal-relative:text;mso-position-vertical:absolute;mso-position-vertical-relative:text;v-text-anchor:middle" o:gfxdata="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" adj="13427" fillcolor="black [3200]" strokecolor="black [1600]" strokeweight="1pt"/>
+            </w:pict>
+          </mc:Fallback>
+        </mc:AlternateContent>
+      </w:r>
+      <w:r>
+        <w:rPr>
+          <w:noProof/>
+        </w:rPr>
+        <mc:AlternateContent>
+          <mc:Choice Requires="wps">
+            <w:drawing>
+              <wp:anchor distT="0" distB="0" distL="114300" distR="114300" simplePos="0" relativeHeight="251663360" behindDoc="0" locked="0" layoutInCell="1" allowOverlap="1" wp14:anchorId="3F2B0515" wp14:editId="72220E42">
+                <wp:simplePos x="0" y="0"/>
+                <wp:positionH relativeFrom="column">
+                  <wp:posOffset>1155065</wp:posOffset>
+                </wp:positionH>
+                <wp:positionV relativeFrom="paragraph">
+                  <wp:posOffset>16510</wp:posOffset>
+                </wp:positionV>
+                <wp:extent cx="469900" cy="355600"/>
+                <wp:effectExtent l="0" t="19050" r="44450" b="44450"/>
+                <wp:wrapNone/>
+                <wp:docPr id="4" name="Flecha: a la derecha 4"/>
+                <wp:cNvGraphicFramePr/>
+                <a:graphic xmlns:a="http://schemas.openxmlformats.org/drawingml/2006/main">
+                  <a:graphicData uri="http://schemas.microsoft.com/office/word/2010/wordprocessingShape">
+                    <wps:wsp>
+                      <wps:cNvSpPr/>
+                      <wps:spPr>
+                        <a:xfrm>
+                          <a:off x="0" y="0"/>
+                          <a:ext cx="469900" cy="355600"/>
+                        </a:xfrm>
+                        <a:prstGeom prst="rightArrow">
+                          <a:avLst/>
+                        </a:prstGeom>
+                      </wps:spPr>
+                      <wps:style>
+                        <a:lnRef idx="2">
+                          <a:schemeClr val="dk1">
+                            <a:shade val="50000"/>
+                          </a:schemeClr>
+                        </a:lnRef>
+                        <a:fillRef idx="1">
+                          <a:schemeClr val="dk1"/>
+                        </a:fillRef>
+                        <a:effectRef idx="0">
+                          <a:schemeClr val="dk1"/>
+                        </a:effectRef>
+                        <a:fontRef idx="minor">
+                          <a:schemeClr val="lt1"/>
+                        </a:fontRef>
+                      </wps:style>
+                      <wps:bodyPr rot="0" spcFirstLastPara="0" vertOverflow="overflow" horzOverflow="overflow" vert="horz" wrap="square" lIns="91440" tIns="45720" rIns="91440" bIns="45720" numCol="1" spcCol="0" rtlCol="0" fromWordArt="0" anchor="ctr" anchorCtr="0" forceAA="0" compatLnSpc="1">
+                        <a:prstTxWarp prst="textNoShape">
+                          <a:avLst/>
+                        </a:prstTxWarp>
+                        <a:noAutofit/>
+                      </wps:bodyPr>
+                    </wps:wsp>
+                  </a:graphicData>
+                </a:graphic>
+              </wp:anchor>
+            </w:drawing>
+          </mc:Choice>
+          <mc:Fallback>
+            <w:pict>
+              <v:shape w14:anchorId="3ED50D0D" id="Flecha: a la derecha 4" o:spid="_x0000_s1026" type="#_x0000_t13" style="position:absolute;margin-left:90.95pt;margin-top:1.3pt;width:37pt;height:28pt;z-index:251663360;visibility:visible;mso-wrap-style:square;mso-wrap-distance-left:9pt;mso-wrap-distance-top:0;mso-wrap-distance-right:9pt;mso-wrap-distance-bottom:0;mso-position-horizontal:absolute;mso-position-horizontal-relative:text;mso-position-vertical:absolute;mso-position-vertical-relative:text;v-text-anchor:middle" o:gfxdata="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" adj="13427" fillcolor="black [3200]" strokecolor="black [1600]" strokeweight="1pt"/>
+            </w:pict>
+          </mc:Fallback>
+        </mc:AlternateContent>
+      </w:r>
+    </w:p>
     <w:p/>
+    <w:p/>
+    <w:p/>
+    <w:p/>
+    <w:p/>
+    <w:p/>
+    <w:p>
+      <w:r>
+        <w:t>.</w:t>
+      </w:r>
+    </w:p>
     <w:sectPr>
       <w:pgSz w:w="11906" w:h="16838"/>
       <w:pgMar w:top="1417" w:right="1701" w:bottom="1417" w:left="1701" w:header="708" w:footer="708" w:gutter="0"/>
@@ -295,6 +1301,232 @@
     </w:lvl>
   </w:abstractNum>
   <w:abstractNum w:abstractNumId="1" w15:restartNumberingAfterBreak="0">
+    <w:nsid w:val="542569FC"/>
+    <w:multiLevelType w:val="hybridMultilevel"/>
+    <w:tmpl w:val="5BAAF924"/>
+    <w:lvl w:ilvl="0" w:tplc="2C0A0001">
+      <w:start w:val="1"/>
+      <w:numFmt w:val="bullet"/>
+      <w:lvlText w:val=""/>
+      <w:lvlJc w:val="left"/>
+      <w:pPr>
+        <w:ind w:left="720" w:hanging="360"/>
+      </w:pPr>
+      <w:rPr>
+        <w:rFonts w:ascii="Symbol" w:hAnsi="Symbol" w:hint="default"/>
+      </w:rPr>
+    </w:lvl>
+    <w:lvl w:ilvl="1" w:tplc="2C0A0003" w:tentative="1">
+      <w:start w:val="1"/>
+      <w:numFmt w:val="bullet"/>
+      <w:lvlText w:val="o"/>
+      <w:lvlJc w:val="left"/>
+      <w:pPr>
+        <w:ind w:left="1440" w:hanging="360"/>
+      </w:pPr>
+      <w:rPr>
+        <w:rFonts w:ascii="Courier New" w:hAnsi="Courier New" w:cs="Courier New" w:hint="default"/>
+      </w:rPr>
+    </w:lvl>
+    <w:lvl w:ilvl="2" w:tplc="2C0A0005" w:tentative="1">
+      <w:start w:val="1"/>
+      <w:numFmt w:val="bullet"/>
+      <w:lvlText w:val=""/>
+      <w:lvlJc w:val="left"/>
+      <w:pPr>
+        <w:ind w:left="2160" w:hanging="360"/>
+      </w:pPr>
+      <w:rPr>
+        <w:rFonts w:ascii="Wingdings" w:hAnsi="Wingdings" w:hint="default"/>
+      </w:rPr>
+    </w:lvl>
+    <w:lvl w:ilvl="3" w:tplc="2C0A0001" w:tentative="1">
+      <w:start w:val="1"/>
+      <w:numFmt w:val="bullet"/>
+      <w:lvlText w:val=""/>
+      <w:lvlJc w:val="left"/>
+      <w:pPr>
+        <w:ind w:left="2880" w:hanging="360"/>
+      </w:pPr>
+      <w:rPr>
+        <w:rFonts w:ascii="Symbol" w:hAnsi="Symbol" w:hint="default"/>
+      </w:rPr>
+    </w:lvl>
+    <w:lvl w:ilvl="4" w:tplc="2C0A0003" w:tentative="1">
+      <w:start w:val="1"/>
+      <w:numFmt w:val="bullet"/>
+      <w:lvlText w:val="o"/>
+      <w:lvlJc w:val="left"/>
+      <w:pPr>
+        <w:ind w:left="3600" w:hanging="360"/>
+      </w:pPr>
+      <w:rPr>
+        <w:rFonts w:ascii="Courier New" w:hAnsi="Courier New" w:cs="Courier New" w:hint="default"/>
+      </w:rPr>
+    </w:lvl>
+    <w:lvl w:ilvl="5" w:tplc="2C0A0005" w:tentative="1">
+      <w:start w:val="1"/>
+      <w:numFmt w:val="bullet"/>
+      <w:lvlText w:val=""/>
+      <w:lvlJc w:val="left"/>
+      <w:pPr>
+        <w:ind w:left="4320" w:hanging="360"/>
+      </w:pPr>
+      <w:rPr>
+        <w:rFonts w:ascii="Wingdings" w:hAnsi="Wingdings" w:hint="default"/>
+      </w:rPr>
+    </w:lvl>
+    <w:lvl w:ilvl="6" w:tplc="2C0A0001" w:tentative="1">
+      <w:start w:val="1"/>
+      <w:numFmt w:val="bullet"/>
+      <w:lvlText w:val=""/>
+      <w:lvlJc w:val="left"/>
+      <w:pPr>
+        <w:ind w:left="5040" w:hanging="360"/>
+      </w:pPr>
+      <w:rPr>
+        <w:rFonts w:ascii="Symbol" w:hAnsi="Symbol" w:hint="default"/>
+      </w:rPr>
+    </w:lvl>
+    <w:lvl w:ilvl="7" w:tplc="2C0A0003" w:tentative="1">
+      <w:start w:val="1"/>
+      <w:numFmt w:val="bullet"/>
+      <w:lvlText w:val="o"/>
+      <w:lvlJc w:val="left"/>
+      <w:pPr>
+        <w:ind w:left="5760" w:hanging="360"/>
+      </w:pPr>
+      <w:rPr>
+        <w:rFonts w:ascii="Courier New" w:hAnsi="Courier New" w:cs="Courier New" w:hint="default"/>
+      </w:rPr>
+    </w:lvl>
+    <w:lvl w:ilvl="8" w:tplc="2C0A0005" w:tentative="1">
+      <w:start w:val="1"/>
+      <w:numFmt w:val="bullet"/>
+      <w:lvlText w:val=""/>
+      <w:lvlJc w:val="left"/>
+      <w:pPr>
+        <w:ind w:left="6480" w:hanging="360"/>
+      </w:pPr>
+      <w:rPr>
+        <w:rFonts w:ascii="Wingdings" w:hAnsi="Wingdings" w:hint="default"/>
+      </w:rPr>
+    </w:lvl>
+  </w:abstractNum>
+  <w:abstractNum w:abstractNumId="2" w15:restartNumberingAfterBreak="0">
+    <w:nsid w:val="5EF80DB5"/>
+    <w:multiLevelType w:val="hybridMultilevel"/>
+    <w:tmpl w:val="23501D0A"/>
+    <w:lvl w:ilvl="0" w:tplc="2C0A0001">
+      <w:start w:val="1"/>
+      <w:numFmt w:val="bullet"/>
+      <w:lvlText w:val=""/>
+      <w:lvlJc w:val="left"/>
+      <w:pPr>
+        <w:ind w:left="720" w:hanging="360"/>
+      </w:pPr>
+      <w:rPr>
+        <w:rFonts w:ascii="Symbol" w:hAnsi="Symbol" w:hint="default"/>
+      </w:rPr>
+    </w:lvl>
+    <w:lvl w:ilvl="1" w:tplc="2C0A0003" w:tentative="1">
+      <w:start w:val="1"/>
+      <w:numFmt w:val="bullet"/>
+      <w:lvlText w:val="o"/>
+      <w:lvlJc w:val="left"/>
+      <w:pPr>
+        <w:ind w:left="1440" w:hanging="360"/>
+      </w:pPr>
+      <w:rPr>
+        <w:rFonts w:ascii="Courier New" w:hAnsi="Courier New" w:cs="Courier New" w:hint="default"/>
+      </w:rPr>
+    </w:lvl>
+    <w:lvl w:ilvl="2" w:tplc="2C0A0005" w:tentative="1">
+      <w:start w:val="1"/>
+      <w:numFmt w:val="bullet"/>
+      <w:lvlText w:val=""/>
+      <w:lvlJc w:val="left"/>
+      <w:pPr>
+        <w:ind w:left="2160" w:hanging="360"/>
+      </w:pPr>
+      <w:rPr>
+        <w:rFonts w:ascii="Wingdings" w:hAnsi="Wingdings" w:hint="default"/>
+      </w:rPr>
+    </w:lvl>
+    <w:lvl w:ilvl="3" w:tplc="2C0A0001" w:tentative="1">
+      <w:start w:val="1"/>
+      <w:numFmt w:val="bullet"/>
+      <w:lvlText w:val=""/>
+      <w:lvlJc w:val="left"/>
+      <w:pPr>
+        <w:ind w:left="2880" w:hanging="360"/>
+      </w:pPr>
+      <w:rPr>
+        <w:rFonts w:ascii="Symbol" w:hAnsi="Symbol" w:hint="default"/>
+      </w:rPr>
+    </w:lvl>
+    <w:lvl w:ilvl="4" w:tplc="2C0A0003" w:tentative="1">
+      <w:start w:val="1"/>
+      <w:numFmt w:val="bullet"/>
+      <w:lvlText w:val="o"/>
+      <w:lvlJc w:val="left"/>
+      <w:pPr>
+        <w:ind w:left="3600" w:hanging="360"/>
+      </w:pPr>
+      <w:rPr>
+        <w:rFonts w:ascii="Courier New" w:hAnsi="Courier New" w:cs="Courier New" w:hint="default"/>
+      </w:rPr>
+    </w:lvl>
+    <w:lvl w:ilvl="5" w:tplc="2C0A0005" w:tentative="1">
+      <w:start w:val="1"/>
+      <w:numFmt w:val="bullet"/>
+      <w:lvlText w:val=""/>
+      <w:lvlJc w:val="left"/>
+      <w:pPr>
+        <w:ind w:left="4320" w:hanging="360"/>
+      </w:pPr>
+      <w:rPr>
+        <w:rFonts w:ascii="Wingdings" w:hAnsi="Wingdings" w:hint="default"/>
+      </w:rPr>
+    </w:lvl>
+    <w:lvl w:ilvl="6" w:tplc="2C0A0001" w:tentative="1">
+      <w:start w:val="1"/>
+      <w:numFmt w:val="bullet"/>
+      <w:lvlText w:val=""/>
+      <w:lvlJc w:val="left"/>
+      <w:pPr>
+        <w:ind w:left="5040" w:hanging="360"/>
+      </w:pPr>
+      <w:rPr>
+        <w:rFonts w:ascii="Symbol" w:hAnsi="Symbol" w:hint="default"/>
+      </w:rPr>
+    </w:lvl>
+    <w:lvl w:ilvl="7" w:tplc="2C0A0003" w:tentative="1">
+      <w:start w:val="1"/>
+      <w:numFmt w:val="bullet"/>
+      <w:lvlText w:val="o"/>
+      <w:lvlJc w:val="left"/>
+      <w:pPr>
+        <w:ind w:left="5760" w:hanging="360"/>
+      </w:pPr>
+      <w:rPr>
+        <w:rFonts w:ascii="Courier New" w:hAnsi="Courier New" w:cs="Courier New" w:hint="default"/>
+      </w:rPr>
+    </w:lvl>
+    <w:lvl w:ilvl="8" w:tplc="2C0A0005" w:tentative="1">
+      <w:start w:val="1"/>
+      <w:numFmt w:val="bullet"/>
+      <w:lvlText w:val=""/>
+      <w:lvlJc w:val="left"/>
+      <w:pPr>
+        <w:ind w:left="6480" w:hanging="360"/>
+      </w:pPr>
+      <w:rPr>
+        <w:rFonts w:ascii="Wingdings" w:hAnsi="Wingdings" w:hint="default"/>
+      </w:rPr>
+    </w:lvl>
+  </w:abstractNum>
+  <w:abstractNum w:abstractNumId="3" w15:restartNumberingAfterBreak="0">
     <w:nsid w:val="70E66DD1"/>
     <w:multiLevelType w:val="hybridMultilevel"/>
     <w:tmpl w:val="5FCA5FAE"/>
@@ -408,10 +1640,16 @@
     </w:lvl>
   </w:abstractNum>
   <w:num w:numId="1" w16cid:durableId="212890067">
-    <w:abstractNumId w:val="1"/>
+    <w:abstractNumId w:val="3"/>
   </w:num>
   <w:num w:numId="2" w16cid:durableId="447555134">
     <w:abstractNumId w:val="0"/>
+  </w:num>
+  <w:num w:numId="3" w16cid:durableId="252397257">
+    <w:abstractNumId w:val="1"/>
+  </w:num>
+  <w:num w:numId="4" w16cid:durableId="2035184242">
+    <w:abstractNumId w:val="2"/>
   </w:num>
 </w:numbering>
 </file>
@@ -876,6 +2114,18 @@
       <w:shd w:val="clear" w:color="auto" w:fill="E1DFDD"/>
     </w:rPr>
   </w:style>
+  <w:style w:type="character" w:styleId="Hipervnculovisitado">
+    <w:name w:val="FollowedHyperlink"/>
+    <w:basedOn w:val="Fuentedeprrafopredeter"/>
+    <w:uiPriority w:val="99"/>
+    <w:semiHidden/>
+    <w:unhideWhenUsed/>
+    <w:rsid w:val="00BE2707"/>
+    <w:rPr>
+      <w:color w:val="954F72" w:themeColor="followedHyperlink"/>
+      <w:u w:val="single"/>
+    </w:rPr>
+  </w:style>
 </w:styles>
 </file>
 

</xml_diff>